<commit_message>
Add SDD0.2, class diagram, sequence diagram
</commit_message>
<xml_diff>
--- a/SDD-0.1.docx
+++ b/SDD-0.1.docx
@@ -1063,25 +1063,7 @@
               <w:rPr>
                 <w:rFonts w:ascii="Times New Roman" w:hAnsi="Times New Roman" w:cs="Times New Roman"/>
               </w:rPr>
-              <w:t>Storing a</w:t>
-            </w:r>
-            <w:r>
-              <w:rPr>
-                <w:rFonts w:ascii="Times New Roman" w:hAnsi="Times New Roman" w:cs="Times New Roman"/>
-              </w:rPr>
-              <w:t xml:space="preserve"> name</w:t>
-            </w:r>
-            <w:r>
-              <w:rPr>
-                <w:rFonts w:ascii="Times New Roman" w:hAnsi="Times New Roman" w:cs="Times New Roman"/>
-              </w:rPr>
-              <w:t xml:space="preserve"> </w:t>
-            </w:r>
-            <w:r>
-              <w:rPr>
-                <w:rFonts w:ascii="Times New Roman" w:hAnsi="Times New Roman" w:cs="Times New Roman"/>
-              </w:rPr>
-              <w:t>of the user</w:t>
+              <w:t>Storing a name of the user</w:t>
             </w:r>
           </w:p>
         </w:tc>
@@ -1154,13 +1136,7 @@
               <w:rPr>
                 <w:rFonts w:ascii="Times New Roman" w:hAnsi="Times New Roman" w:cs="Times New Roman"/>
               </w:rPr>
-              <w:t xml:space="preserve">Storing an </w:t>
-            </w:r>
-            <w:r>
-              <w:rPr>
-                <w:rFonts w:ascii="Times New Roman" w:hAnsi="Times New Roman" w:cs="Times New Roman"/>
-              </w:rPr>
-              <w:t>email of the user</w:t>
+              <w:t>Storing an email of the user</w:t>
             </w:r>
           </w:p>
         </w:tc>
@@ -1233,13 +1209,7 @@
               <w:rPr>
                 <w:rFonts w:ascii="Times New Roman" w:hAnsi="Times New Roman" w:cs="Times New Roman"/>
               </w:rPr>
-              <w:t xml:space="preserve">Storing a password </w:t>
-            </w:r>
-            <w:r>
-              <w:rPr>
-                <w:rFonts w:ascii="Times New Roman" w:hAnsi="Times New Roman" w:cs="Times New Roman"/>
-              </w:rPr>
-              <w:t>of the user</w:t>
+              <w:t>Storing a password of the user</w:t>
             </w:r>
           </w:p>
         </w:tc>
@@ -1312,13 +1282,7 @@
               <w:rPr>
                 <w:rFonts w:ascii="Times New Roman" w:hAnsi="Times New Roman" w:cs="Times New Roman"/>
               </w:rPr>
-              <w:t xml:space="preserve">Storing </w:t>
-            </w:r>
-            <w:r>
-              <w:rPr>
-                <w:rFonts w:ascii="Times New Roman" w:hAnsi="Times New Roman" w:cs="Times New Roman"/>
-              </w:rPr>
-              <w:t>the role of user</w:t>
+              <w:t>Storing the role of user</w:t>
             </w:r>
           </w:p>
         </w:tc>
@@ -1464,25 +1428,7 @@
               <w:rPr>
                 <w:rFonts w:ascii="Times New Roman" w:hAnsi="Times New Roman" w:cs="Times New Roman"/>
               </w:rPr>
-              <w:t>Storing the</w:t>
-            </w:r>
-            <w:r>
-              <w:rPr>
-                <w:rFonts w:ascii="Times New Roman" w:hAnsi="Times New Roman" w:cs="Times New Roman"/>
-              </w:rPr>
-              <w:t xml:space="preserve"> path of</w:t>
-            </w:r>
-            <w:r>
-              <w:rPr>
-                <w:rFonts w:ascii="Times New Roman" w:hAnsi="Times New Roman" w:cs="Times New Roman"/>
-              </w:rPr>
-              <w:t xml:space="preserve"> </w:t>
-            </w:r>
-            <w:r>
-              <w:rPr>
-                <w:rFonts w:ascii="Times New Roman" w:hAnsi="Times New Roman" w:cs="Times New Roman"/>
-              </w:rPr>
-              <w:t>profile image</w:t>
+              <w:t>Storing the path of profile image</w:t>
             </w:r>
           </w:p>
         </w:tc>
@@ -1792,13 +1738,7 @@
               <w:rPr>
                 <w:rFonts w:ascii="Times New Roman" w:hAnsi="Times New Roman" w:cs="Times New Roman"/>
               </w:rPr>
-              <w:t xml:space="preserve">Storing an id for identifying the </w:t>
-            </w:r>
-            <w:r>
-              <w:rPr>
-                <w:rFonts w:ascii="Times New Roman" w:hAnsi="Times New Roman" w:cs="Times New Roman"/>
-              </w:rPr>
-              <w:t>project</w:t>
+              <w:t>Storing an id for identifying the project</w:t>
             </w:r>
           </w:p>
         </w:tc>
@@ -1871,19 +1811,7 @@
               <w:rPr>
                 <w:rFonts w:ascii="Times New Roman" w:hAnsi="Times New Roman" w:cs="Times New Roman"/>
               </w:rPr>
-              <w:t>Storing a name</w:t>
-            </w:r>
-            <w:r>
-              <w:rPr>
-                <w:rFonts w:ascii="Times New Roman" w:hAnsi="Times New Roman" w:cs="Times New Roman"/>
-              </w:rPr>
-              <w:t xml:space="preserve"> </w:t>
-            </w:r>
-            <w:r>
-              <w:rPr>
-                <w:rFonts w:ascii="Times New Roman" w:hAnsi="Times New Roman" w:cs="Times New Roman"/>
-              </w:rPr>
-              <w:t>of the project</w:t>
+              <w:t>Storing a name of the project</w:t>
             </w:r>
           </w:p>
         </w:tc>
@@ -2102,19 +2030,7 @@
               <w:rPr>
                 <w:rFonts w:ascii="Times New Roman" w:hAnsi="Times New Roman" w:cs="Times New Roman"/>
               </w:rPr>
-              <w:t xml:space="preserve">Storing an </w:t>
-            </w:r>
-            <w:r>
-              <w:rPr>
-                <w:rFonts w:ascii="Times New Roman" w:hAnsi="Times New Roman" w:cs="Times New Roman"/>
-              </w:rPr>
-              <w:t>image</w:t>
-            </w:r>
-            <w:r>
-              <w:rPr>
-                <w:rFonts w:ascii="Times New Roman" w:hAnsi="Times New Roman" w:cs="Times New Roman"/>
-              </w:rPr>
-              <w:t xml:space="preserve"> of the project</w:t>
+              <w:t>Storing an image of the project</w:t>
             </w:r>
           </w:p>
         </w:tc>
@@ -2187,19 +2103,7 @@
               <w:rPr>
                 <w:rFonts w:ascii="Times New Roman" w:hAnsi="Times New Roman" w:cs="Times New Roman"/>
               </w:rPr>
-              <w:t xml:space="preserve">Storing an </w:t>
-            </w:r>
-            <w:r>
-              <w:rPr>
-                <w:rFonts w:ascii="Times New Roman" w:hAnsi="Times New Roman" w:cs="Times New Roman"/>
-              </w:rPr>
-              <w:t>creator name</w:t>
-            </w:r>
-            <w:r>
-              <w:rPr>
-                <w:rFonts w:ascii="Times New Roman" w:hAnsi="Times New Roman" w:cs="Times New Roman"/>
-              </w:rPr>
-              <w:t xml:space="preserve"> of the project</w:t>
+              <w:t>Storing an creator name of the project</w:t>
             </w:r>
           </w:p>
         </w:tc>
@@ -2272,13 +2176,7 @@
               <w:rPr>
                 <w:rFonts w:ascii="Times New Roman" w:hAnsi="Times New Roman" w:cs="Times New Roman"/>
               </w:rPr>
-              <w:t xml:space="preserve">Storing </w:t>
-            </w:r>
-            <w:r>
-              <w:rPr>
-                <w:rFonts w:ascii="Times New Roman" w:hAnsi="Times New Roman" w:cs="Times New Roman"/>
-              </w:rPr>
-              <w:t>list of tasks</w:t>
+              <w:t>Storing list of tasks</w:t>
             </w:r>
           </w:p>
         </w:tc>
@@ -3725,19 +3623,7 @@
               <w:rPr>
                 <w:rFonts w:ascii="Times New Roman" w:hAnsi="Times New Roman" w:cs="Times New Roman"/>
               </w:rPr>
-              <w:t xml:space="preserve">This method uses for </w:t>
-            </w:r>
-            <w:r>
-              <w:rPr>
-                <w:rFonts w:ascii="Times New Roman" w:hAnsi="Times New Roman" w:cs="Times New Roman"/>
-              </w:rPr>
-              <w:t>updating</w:t>
-            </w:r>
-            <w:r>
-              <w:rPr>
-                <w:rFonts w:ascii="Times New Roman" w:hAnsi="Times New Roman" w:cs="Times New Roman"/>
-              </w:rPr>
-              <w:t xml:space="preserve"> the user object.</w:t>
+              <w:t>This method uses for updating the user object.</w:t>
             </w:r>
           </w:p>
         </w:tc>
@@ -4132,13 +4018,7 @@
               <w:rPr>
                 <w:rFonts w:ascii="Times New Roman" w:hAnsi="Times New Roman" w:cs="Times New Roman"/>
               </w:rPr>
-              <w:t xml:space="preserve">Storing </w:t>
-            </w:r>
-            <w:r>
-              <w:rPr>
-                <w:rFonts w:ascii="Times New Roman" w:hAnsi="Times New Roman" w:cs="Times New Roman"/>
-              </w:rPr>
-              <w:t>the task service in the project</w:t>
+              <w:t>Storing the task service in the project</w:t>
             </w:r>
           </w:p>
         </w:tc>
@@ -7430,73 +7310,7 @@
               <w:rPr>
                 <w:rFonts w:ascii="Times New Roman" w:hAnsi="Times New Roman" w:cs="Times New Roman"/>
               </w:rPr>
-              <w:t>Object of project</w:t>
-            </w:r>
-            <w:r>
-              <w:rPr>
-                <w:rFonts w:ascii="Times New Roman" w:hAnsi="Times New Roman" w:cs="Times New Roman"/>
-              </w:rPr>
-              <w:t xml:space="preserve">Service, it uses </w:t>
-            </w:r>
-            <w:r>
-              <w:rPr>
-                <w:rFonts w:ascii="Times New Roman" w:hAnsi="Times New Roman" w:cs="Times New Roman"/>
-              </w:rPr>
-              <w:t xml:space="preserve">to </w:t>
-            </w:r>
-            <w:r>
-              <w:rPr>
-                <w:rFonts w:ascii="Times New Roman" w:hAnsi="Times New Roman" w:cs="Times New Roman"/>
-              </w:rPr>
-              <w:t>manag</w:t>
-            </w:r>
-            <w:r>
-              <w:rPr>
-                <w:rFonts w:ascii="Times New Roman" w:hAnsi="Times New Roman" w:cs="Times New Roman"/>
-              </w:rPr>
-              <w:t>e</w:t>
-            </w:r>
-            <w:r>
-              <w:rPr>
-                <w:rFonts w:ascii="Times New Roman" w:hAnsi="Times New Roman" w:cs="Times New Roman"/>
-              </w:rPr>
-              <w:t xml:space="preserve"> the </w:t>
-            </w:r>
-            <w:r>
-              <w:rPr>
-                <w:rFonts w:ascii="Times New Roman" w:hAnsi="Times New Roman" w:cs="Times New Roman"/>
-              </w:rPr>
-              <w:t>project</w:t>
-            </w:r>
-            <w:r>
-              <w:rPr>
-                <w:rFonts w:ascii="Times New Roman" w:hAnsi="Times New Roman" w:cs="Times New Roman"/>
-              </w:rPr>
-              <w:t xml:space="preserve"> object by calling methods from </w:t>
-            </w:r>
-            <w:r>
-              <w:rPr>
-                <w:rFonts w:ascii="Times New Roman" w:hAnsi="Times New Roman" w:cs="Times New Roman"/>
-              </w:rPr>
-              <w:t>project</w:t>
-            </w:r>
-            <w:r>
-              <w:rPr>
-                <w:rFonts w:ascii="Times New Roman" w:hAnsi="Times New Roman" w:cs="Times New Roman"/>
-              </w:rPr>
-              <w:t>Service</w:t>
-            </w:r>
-            <w:r>
-              <w:rPr>
-                <w:rFonts w:ascii="Times New Roman" w:hAnsi="Times New Roman" w:cs="Times New Roman"/>
-              </w:rPr>
-              <w:t xml:space="preserve"> class</w:t>
-            </w:r>
-            <w:r>
-              <w:rPr>
-                <w:rFonts w:ascii="Times New Roman" w:hAnsi="Times New Roman" w:cs="Times New Roman"/>
-              </w:rPr>
-              <w:t>.</w:t>
+              <w:t>Object of projectService, it uses to manage the project object by calling methods from projectService class.</w:t>
             </w:r>
           </w:p>
         </w:tc>
@@ -7897,8 +7711,6 @@
               </w:rPr>
               <w:t xml:space="preserve"> </w:t>
             </w:r>
-            <w:bookmarkStart w:id="0" w:name="_GoBack"/>
-            <w:bookmarkEnd w:id="0"/>
           </w:p>
         </w:tc>
       </w:tr>
@@ -8163,7 +7975,7 @@
           <w:p>
             <w:pPr>
               <w:rPr>
-                <w:rFonts w:ascii="Times New Roman" w:hAnsi="Times New Roman" w:hint="cs"/>
+                <w:rFonts w:ascii="Times New Roman" w:hAnsi="Times New Roman"/>
                 <w:cs/>
               </w:rPr>
             </w:pPr>
@@ -8388,10 +8200,407 @@
     </w:p>
     <w:p>
       <w:pPr>
-        <w:rPr>
-          <w:rFonts w:ascii="Times New Roman" w:hAnsi="Times New Roman" w:cs="Times New Roman"/>
-        </w:rPr>
-      </w:pPr>
+        <w:pStyle w:val="ListParagraph"/>
+        <w:numPr>
+          <w:ilvl w:val="0"/>
+          <w:numId w:val="16"/>
+        </w:numPr>
+        <w:rPr>
+          <w:rFonts w:ascii="Times New Roman" w:hAnsi="Times New Roman" w:cs="Times New Roman"/>
+        </w:rPr>
+      </w:pPr>
+      <w:r>
+        <w:rPr>
+          <w:rFonts w:ascii="Times New Roman" w:hAnsi="Times New Roman" w:cs="Times New Roman"/>
+        </w:rPr>
+        <w:t>Register</w:t>
+      </w:r>
+    </w:p>
+    <w:p>
+      <w:pPr>
+        <w:pStyle w:val="ListParagraph"/>
+        <w:numPr>
+          <w:ilvl w:val="0"/>
+          <w:numId w:val="16"/>
+        </w:numPr>
+        <w:rPr>
+          <w:rFonts w:ascii="Times New Roman" w:hAnsi="Times New Roman" w:cs="Times New Roman"/>
+        </w:rPr>
+      </w:pPr>
+      <w:r>
+        <w:rPr>
+          <w:rFonts w:ascii="Times New Roman" w:hAnsi="Times New Roman" w:cs="Times New Roman"/>
+        </w:rPr>
+        <w:t>Edit profile</w:t>
+      </w:r>
+    </w:p>
+    <w:p>
+      <w:pPr>
+        <w:pStyle w:val="ListParagraph"/>
+        <w:numPr>
+          <w:ilvl w:val="0"/>
+          <w:numId w:val="16"/>
+        </w:numPr>
+        <w:rPr>
+          <w:rFonts w:ascii="Times New Roman" w:hAnsi="Times New Roman" w:cs="Times New Roman"/>
+        </w:rPr>
+      </w:pPr>
+      <w:r>
+        <w:rPr>
+          <w:rFonts w:ascii="Times New Roman" w:hAnsi="Times New Roman" w:cs="Times New Roman"/>
+        </w:rPr>
+        <w:t>Login</w:t>
+      </w:r>
+    </w:p>
+    <w:p>
+      <w:pPr>
+        <w:pStyle w:val="ListParagraph"/>
+        <w:numPr>
+          <w:ilvl w:val="0"/>
+          <w:numId w:val="16"/>
+        </w:numPr>
+        <w:rPr>
+          <w:rFonts w:ascii="Times New Roman" w:hAnsi="Times New Roman" w:cs="Times New Roman"/>
+        </w:rPr>
+      </w:pPr>
+      <w:r>
+        <w:rPr>
+          <w:rFonts w:ascii="Times New Roman" w:hAnsi="Times New Roman" w:cs="Times New Roman"/>
+        </w:rPr>
+        <w:t>Logout</w:t>
+      </w:r>
+    </w:p>
+    <w:p>
+      <w:pPr>
+        <w:pStyle w:val="ListParagraph"/>
+        <w:numPr>
+          <w:ilvl w:val="0"/>
+          <w:numId w:val="16"/>
+        </w:numPr>
+        <w:rPr>
+          <w:rFonts w:ascii="Times New Roman" w:hAnsi="Times New Roman" w:cs="Times New Roman"/>
+        </w:rPr>
+      </w:pPr>
+      <w:r>
+        <w:rPr>
+          <w:rFonts w:ascii="Times New Roman" w:hAnsi="Times New Roman" w:cs="Times New Roman"/>
+        </w:rPr>
+        <w:t>Set code of supervisor or mentor</w:t>
+      </w:r>
+    </w:p>
+    <w:p>
+      <w:pPr>
+        <w:pStyle w:val="ListParagraph"/>
+        <w:numPr>
+          <w:ilvl w:val="0"/>
+          <w:numId w:val="16"/>
+        </w:numPr>
+        <w:rPr>
+          <w:rFonts w:ascii="Times New Roman" w:hAnsi="Times New Roman" w:cs="Times New Roman"/>
+        </w:rPr>
+      </w:pPr>
+      <w:r>
+        <w:rPr>
+          <w:rFonts w:ascii="Times New Roman" w:hAnsi="Times New Roman" w:cs="Times New Roman"/>
+        </w:rPr>
+        <w:t>View project</w:t>
+      </w:r>
+    </w:p>
+    <w:p>
+      <w:pPr>
+        <w:pStyle w:val="ListParagraph"/>
+        <w:numPr>
+          <w:ilvl w:val="0"/>
+          <w:numId w:val="16"/>
+        </w:numPr>
+        <w:rPr>
+          <w:rFonts w:ascii="Times New Roman" w:hAnsi="Times New Roman" w:cs="Times New Roman"/>
+        </w:rPr>
+      </w:pPr>
+      <w:r>
+        <w:rPr>
+          <w:rFonts w:ascii="Times New Roman" w:hAnsi="Times New Roman" w:cs="Times New Roman"/>
+        </w:rPr>
+        <w:t>Add a project</w:t>
+      </w:r>
+    </w:p>
+    <w:p>
+      <w:pPr>
+        <w:pStyle w:val="ListParagraph"/>
+        <w:numPr>
+          <w:ilvl w:val="0"/>
+          <w:numId w:val="16"/>
+        </w:numPr>
+        <w:rPr>
+          <w:rFonts w:ascii="Times New Roman" w:hAnsi="Times New Roman" w:cs="Times New Roman"/>
+        </w:rPr>
+      </w:pPr>
+      <w:r>
+        <w:rPr>
+          <w:rFonts w:ascii="Times New Roman" w:hAnsi="Times New Roman" w:cs="Times New Roman"/>
+        </w:rPr>
+        <w:t>Edit a project</w:t>
+      </w:r>
+    </w:p>
+    <w:p>
+      <w:pPr>
+        <w:pStyle w:val="ListParagraph"/>
+        <w:numPr>
+          <w:ilvl w:val="0"/>
+          <w:numId w:val="16"/>
+        </w:numPr>
+        <w:rPr>
+          <w:rFonts w:ascii="Times New Roman" w:hAnsi="Times New Roman" w:cs="Times New Roman"/>
+        </w:rPr>
+      </w:pPr>
+      <w:r>
+        <w:rPr>
+          <w:rFonts w:ascii="Times New Roman" w:hAnsi="Times New Roman" w:cs="Times New Roman"/>
+        </w:rPr>
+        <w:t>Delete a project</w:t>
+      </w:r>
+    </w:p>
+    <w:p>
+      <w:pPr>
+        <w:pStyle w:val="ListParagraph"/>
+        <w:numPr>
+          <w:ilvl w:val="0"/>
+          <w:numId w:val="16"/>
+        </w:numPr>
+        <w:rPr>
+          <w:rFonts w:ascii="Times New Roman" w:hAnsi="Times New Roman" w:cs="Times New Roman"/>
+        </w:rPr>
+      </w:pPr>
+      <w:r>
+        <w:rPr>
+          <w:rFonts w:ascii="Times New Roman" w:hAnsi="Times New Roman" w:cs="Times New Roman"/>
+        </w:rPr>
+        <w:t>View a task</w:t>
+      </w:r>
+    </w:p>
+    <w:p>
+      <w:pPr>
+        <w:pStyle w:val="ListParagraph"/>
+        <w:numPr>
+          <w:ilvl w:val="0"/>
+          <w:numId w:val="16"/>
+        </w:numPr>
+        <w:rPr>
+          <w:rFonts w:ascii="Times New Roman" w:hAnsi="Times New Roman" w:cs="Times New Roman"/>
+        </w:rPr>
+      </w:pPr>
+      <w:r>
+        <w:rPr>
+          <w:rFonts w:ascii="Times New Roman" w:hAnsi="Times New Roman" w:cs="Times New Roman"/>
+        </w:rPr>
+        <w:t>Add a task</w:t>
+      </w:r>
+    </w:p>
+    <w:p>
+      <w:pPr>
+        <w:pStyle w:val="ListParagraph"/>
+        <w:numPr>
+          <w:ilvl w:val="0"/>
+          <w:numId w:val="16"/>
+        </w:numPr>
+        <w:rPr>
+          <w:rFonts w:ascii="Times New Roman" w:hAnsi="Times New Roman" w:cs="Times New Roman"/>
+        </w:rPr>
+      </w:pPr>
+      <w:r>
+        <w:rPr>
+          <w:rFonts w:ascii="Times New Roman" w:hAnsi="Times New Roman" w:cs="Times New Roman"/>
+        </w:rPr>
+        <w:t>Edit a task</w:t>
+      </w:r>
+    </w:p>
+    <w:p>
+      <w:pPr>
+        <w:pStyle w:val="ListParagraph"/>
+        <w:numPr>
+          <w:ilvl w:val="0"/>
+          <w:numId w:val="16"/>
+        </w:numPr>
+        <w:rPr>
+          <w:rFonts w:ascii="Times New Roman" w:hAnsi="Times New Roman" w:cs="Times New Roman"/>
+        </w:rPr>
+      </w:pPr>
+      <w:r>
+        <w:rPr>
+          <w:rFonts w:ascii="Times New Roman" w:hAnsi="Times New Roman" w:cs="Times New Roman"/>
+        </w:rPr>
+        <w:t>Delete a task</w:t>
+      </w:r>
+    </w:p>
+    <w:p>
+      <w:pPr>
+        <w:pStyle w:val="ListParagraph"/>
+        <w:numPr>
+          <w:ilvl w:val="0"/>
+          <w:numId w:val="16"/>
+        </w:numPr>
+        <w:rPr>
+          <w:rFonts w:ascii="Times New Roman" w:hAnsi="Times New Roman" w:cs="Times New Roman"/>
+        </w:rPr>
+      </w:pPr>
+      <w:r>
+        <w:rPr>
+          <w:rFonts w:ascii="Times New Roman" w:hAnsi="Times New Roman" w:cs="Times New Roman"/>
+        </w:rPr>
+        <w:t>Move a task</w:t>
+      </w:r>
+    </w:p>
+    <w:p>
+      <w:pPr>
+        <w:pStyle w:val="ListParagraph"/>
+        <w:numPr>
+          <w:ilvl w:val="0"/>
+          <w:numId w:val="16"/>
+        </w:numPr>
+        <w:rPr>
+          <w:rFonts w:ascii="Times New Roman" w:hAnsi="Times New Roman" w:cs="Times New Roman"/>
+        </w:rPr>
+      </w:pPr>
+      <w:r>
+        <w:rPr>
+          <w:rFonts w:ascii="Times New Roman" w:hAnsi="Times New Roman" w:cs="Times New Roman"/>
+        </w:rPr>
+        <w:t>View a comment</w:t>
+      </w:r>
+    </w:p>
+    <w:p>
+      <w:pPr>
+        <w:pStyle w:val="ListParagraph"/>
+        <w:numPr>
+          <w:ilvl w:val="0"/>
+          <w:numId w:val="16"/>
+        </w:numPr>
+        <w:rPr>
+          <w:rFonts w:ascii="Times New Roman" w:hAnsi="Times New Roman" w:cs="Times New Roman"/>
+        </w:rPr>
+      </w:pPr>
+      <w:r>
+        <w:rPr>
+          <w:rFonts w:ascii="Times New Roman" w:hAnsi="Times New Roman" w:cs="Times New Roman"/>
+        </w:rPr>
+        <w:t>Add a comment</w:t>
+      </w:r>
+    </w:p>
+    <w:p>
+      <w:pPr>
+        <w:pStyle w:val="ListParagraph"/>
+        <w:numPr>
+          <w:ilvl w:val="0"/>
+          <w:numId w:val="16"/>
+        </w:numPr>
+        <w:rPr>
+          <w:rFonts w:ascii="Times New Roman" w:hAnsi="Times New Roman" w:cs="Times New Roman"/>
+        </w:rPr>
+      </w:pPr>
+      <w:r>
+        <w:rPr>
+          <w:rFonts w:ascii="Times New Roman" w:hAnsi="Times New Roman" w:cs="Times New Roman"/>
+        </w:rPr>
+        <w:t>Edit a comment</w:t>
+      </w:r>
+    </w:p>
+    <w:p>
+      <w:pPr>
+        <w:pStyle w:val="ListParagraph"/>
+        <w:numPr>
+          <w:ilvl w:val="0"/>
+          <w:numId w:val="16"/>
+        </w:numPr>
+        <w:rPr>
+          <w:rFonts w:ascii="Times New Roman" w:hAnsi="Times New Roman" w:cs="Times New Roman"/>
+        </w:rPr>
+      </w:pPr>
+      <w:r>
+        <w:rPr>
+          <w:rFonts w:ascii="Times New Roman" w:hAnsi="Times New Roman" w:cs="Times New Roman"/>
+        </w:rPr>
+        <w:t>Delete a comment</w:t>
+      </w:r>
+    </w:p>
+    <w:p>
+      <w:pPr>
+        <w:pStyle w:val="ListParagraph"/>
+        <w:numPr>
+          <w:ilvl w:val="0"/>
+          <w:numId w:val="16"/>
+        </w:numPr>
+        <w:rPr>
+          <w:rFonts w:ascii="Times New Roman" w:hAnsi="Times New Roman" w:cs="Times New Roman"/>
+        </w:rPr>
+      </w:pPr>
+      <w:r>
+        <w:rPr>
+          <w:rFonts w:ascii="Times New Roman" w:hAnsi="Times New Roman" w:cs="Times New Roman"/>
+        </w:rPr>
+        <w:t>View a weekly report</w:t>
+      </w:r>
+    </w:p>
+    <w:p>
+      <w:pPr>
+        <w:pStyle w:val="ListParagraph"/>
+        <w:numPr>
+          <w:ilvl w:val="0"/>
+          <w:numId w:val="16"/>
+        </w:numPr>
+        <w:rPr>
+          <w:rFonts w:ascii="Times New Roman" w:hAnsi="Times New Roman" w:cs="Times New Roman"/>
+        </w:rPr>
+      </w:pPr>
+      <w:r>
+        <w:rPr>
+          <w:rFonts w:ascii="Times New Roman" w:hAnsi="Times New Roman" w:cs="Times New Roman"/>
+        </w:rPr>
+        <w:t>Generate a report</w:t>
+      </w:r>
+    </w:p>
+    <w:p>
+      <w:pPr>
+        <w:pStyle w:val="ListParagraph"/>
+        <w:numPr>
+          <w:ilvl w:val="0"/>
+          <w:numId w:val="16"/>
+        </w:numPr>
+        <w:rPr>
+          <w:rFonts w:ascii="Times New Roman" w:hAnsi="Times New Roman" w:cs="Times New Roman"/>
+        </w:rPr>
+      </w:pPr>
+      <w:r>
+        <w:rPr>
+          <w:rFonts w:ascii="Times New Roman" w:hAnsi="Times New Roman" w:cs="Times New Roman"/>
+        </w:rPr>
+        <w:t>Receive a</w:t>
+      </w:r>
+      <w:r>
+        <w:rPr>
+          <w:rFonts w:ascii="Times New Roman" w:hAnsi="Times New Roman" w:cs="Times New Roman"/>
+        </w:rPr>
+        <w:t xml:space="preserve"> web notification</w:t>
+      </w:r>
+      <w:bookmarkStart w:id="0" w:name="_GoBack"/>
+      <w:bookmarkEnd w:id="0"/>
+    </w:p>
+    <w:p>
+      <w:pPr>
+        <w:pStyle w:val="ListParagraph"/>
+        <w:numPr>
+          <w:ilvl w:val="0"/>
+          <w:numId w:val="16"/>
+        </w:numPr>
+        <w:rPr>
+          <w:rFonts w:ascii="Times New Roman" w:hAnsi="Times New Roman" w:cs="Times New Roman"/>
+        </w:rPr>
+      </w:pPr>
+      <w:r>
+        <w:rPr>
+          <w:rFonts w:ascii="Times New Roman" w:hAnsi="Times New Roman" w:cs="Times New Roman"/>
+        </w:rPr>
+        <w:t>Receive an email  notification</w:t>
+      </w:r>
     </w:p>
     <w:p>
       <w:pPr>
@@ -9692,6 +9901,95 @@
     </w:lvl>
   </w:abstractNum>
   <w:abstractNum w:abstractNumId="13">
+    <w:nsid w:val="5DDD34D9"/>
+    <w:multiLevelType w:val="hybridMultilevel"/>
+    <w:tmpl w:val="CF3249A2"/>
+    <w:lvl w:ilvl="0" w:tplc="6E0E7946">
+      <w:start w:val="1"/>
+      <w:numFmt w:val="decimalZero"/>
+      <w:lvlText w:val="SD-%1: "/>
+      <w:lvlJc w:val="left"/>
+      <w:pPr>
+        <w:ind w:left="720" w:hanging="360"/>
+      </w:pPr>
+      <w:rPr>
+        <w:rFonts w:hint="default"/>
+      </w:rPr>
+    </w:lvl>
+    <w:lvl w:ilvl="1" w:tplc="04090019" w:tentative="1">
+      <w:start w:val="1"/>
+      <w:numFmt w:val="lowerLetter"/>
+      <w:lvlText w:val="%2."/>
+      <w:lvlJc w:val="left"/>
+      <w:pPr>
+        <w:ind w:left="1440" w:hanging="360"/>
+      </w:pPr>
+    </w:lvl>
+    <w:lvl w:ilvl="2" w:tplc="0409001B" w:tentative="1">
+      <w:start w:val="1"/>
+      <w:numFmt w:val="lowerRoman"/>
+      <w:lvlText w:val="%3."/>
+      <w:lvlJc w:val="right"/>
+      <w:pPr>
+        <w:ind w:left="2160" w:hanging="180"/>
+      </w:pPr>
+    </w:lvl>
+    <w:lvl w:ilvl="3" w:tplc="0409000F" w:tentative="1">
+      <w:start w:val="1"/>
+      <w:numFmt w:val="decimal"/>
+      <w:lvlText w:val="%4."/>
+      <w:lvlJc w:val="left"/>
+      <w:pPr>
+        <w:ind w:left="2880" w:hanging="360"/>
+      </w:pPr>
+    </w:lvl>
+    <w:lvl w:ilvl="4" w:tplc="04090019" w:tentative="1">
+      <w:start w:val="1"/>
+      <w:numFmt w:val="lowerLetter"/>
+      <w:lvlText w:val="%5."/>
+      <w:lvlJc w:val="left"/>
+      <w:pPr>
+        <w:ind w:left="3600" w:hanging="360"/>
+      </w:pPr>
+    </w:lvl>
+    <w:lvl w:ilvl="5" w:tplc="0409001B" w:tentative="1">
+      <w:start w:val="1"/>
+      <w:numFmt w:val="lowerRoman"/>
+      <w:lvlText w:val="%6."/>
+      <w:lvlJc w:val="right"/>
+      <w:pPr>
+        <w:ind w:left="4320" w:hanging="180"/>
+      </w:pPr>
+    </w:lvl>
+    <w:lvl w:ilvl="6" w:tplc="0409000F" w:tentative="1">
+      <w:start w:val="1"/>
+      <w:numFmt w:val="decimal"/>
+      <w:lvlText w:val="%7."/>
+      <w:lvlJc w:val="left"/>
+      <w:pPr>
+        <w:ind w:left="5040" w:hanging="360"/>
+      </w:pPr>
+    </w:lvl>
+    <w:lvl w:ilvl="7" w:tplc="04090019" w:tentative="1">
+      <w:start w:val="1"/>
+      <w:numFmt w:val="lowerLetter"/>
+      <w:lvlText w:val="%8."/>
+      <w:lvlJc w:val="left"/>
+      <w:pPr>
+        <w:ind w:left="5760" w:hanging="360"/>
+      </w:pPr>
+    </w:lvl>
+    <w:lvl w:ilvl="8" w:tplc="0409001B" w:tentative="1">
+      <w:start w:val="1"/>
+      <w:numFmt w:val="lowerRoman"/>
+      <w:lvlText w:val="%9."/>
+      <w:lvlJc w:val="right"/>
+      <w:pPr>
+        <w:ind w:left="6480" w:hanging="180"/>
+      </w:pPr>
+    </w:lvl>
+  </w:abstractNum>
+  <w:abstractNum w:abstractNumId="14">
     <w:nsid w:val="62C14BC4"/>
     <w:multiLevelType w:val="hybridMultilevel"/>
     <w:tmpl w:val="EBA266AA"/>
@@ -9782,7 +10080,7 @@
       </w:pPr>
     </w:lvl>
   </w:abstractNum>
-  <w:abstractNum w:abstractNumId="14">
+  <w:abstractNum w:abstractNumId="15">
     <w:nsid w:val="635208B1"/>
     <w:multiLevelType w:val="hybridMultilevel"/>
     <w:tmpl w:val="03E4AC84"/>
@@ -9881,7 +10179,7 @@
     <w:abstractNumId w:val="5"/>
   </w:num>
   <w:num w:numId="5">
-    <w:abstractNumId w:val="13"/>
+    <w:abstractNumId w:val="14"/>
   </w:num>
   <w:num w:numId="6">
     <w:abstractNumId w:val="0"/>
@@ -9902,7 +10200,7 @@
     <w:abstractNumId w:val="12"/>
   </w:num>
   <w:num w:numId="12">
-    <w:abstractNumId w:val="14"/>
+    <w:abstractNumId w:val="15"/>
   </w:num>
   <w:num w:numId="13">
     <w:abstractNumId w:val="9"/>
@@ -9912,6 +10210,9 @@
   </w:num>
   <w:num w:numId="15">
     <w:abstractNumId w:val="4"/>
+  </w:num>
+  <w:num w:numId="16">
+    <w:abstractNumId w:val="13"/>
   </w:num>
 </w:numbering>
 </file>

</xml_diff>